<commit_message>
Fix NN report typo
</commit_message>
<xml_diff>
--- a/project4/report.docx
+++ b/project4/report.docx
@@ -233,6 +233,7 @@
         <w:rPr>
           <w:sz w:val="8"/>
           <w:szCs w:val="8"/>
+          <w:lang w:val="en-GB"/>
         </w:rPr>
         <w:br/>
       </w:r>
@@ -654,7 +655,27 @@
           <w:lang w:val="en-GB"/>
         </w:rPr>
         <w:br/>
-        <w:t xml:space="preserve">names(train.data) = </w:t>
+        <w:t>names(</w:t>
+      </w:r>
+      <w:proofErr w:type="spellStart"/>
+      <w:r>
+        <w:rPr>
+          <w:rFonts w:ascii="Consolas" w:hAnsi="Consolas"/>
+          <w:sz w:val="18"/>
+          <w:szCs w:val="18"/>
+          <w:lang w:val="en-GB"/>
+        </w:rPr>
+        <w:t>train.data</w:t>
+      </w:r>
+      <w:proofErr w:type="spellEnd"/>
+      <w:r>
+        <w:rPr>
+          <w:rFonts w:ascii="Consolas" w:hAnsi="Consolas"/>
+          <w:sz w:val="18"/>
+          <w:szCs w:val="18"/>
+          <w:lang w:val="en-GB"/>
+        </w:rPr>
+        <w:t xml:space="preserve">) = </w:t>
       </w:r>
       <w:proofErr w:type="spellStart"/>
       <w:r>
@@ -3481,15 +3502,31 @@
           <w:ilvl w:val="0"/>
           <w:numId w:val="1"/>
         </w:numPr>
-      </w:pPr>
-      <w:r>
+        <w:rPr>
+          <w:lang w:val="en-GB"/>
+        </w:rPr>
+      </w:pPr>
+      <w:proofErr w:type="spellStart"/>
+      <w:r>
+        <w:rPr>
+          <w:lang w:val="en-GB"/>
+        </w:rPr>
         <w:lastRenderedPageBreak/>
-        <w:t>Klasyfikator V – Support Vector Machine (SVM)</w:t>
-      </w:r>
-    </w:p>
-    <w:p>
-      <w:r>
-        <w:br/>
+        <w:t>Klasyfikator</w:t>
+      </w:r>
+      <w:proofErr w:type="spellEnd"/>
+      <w:r>
+        <w:rPr>
+          <w:lang w:val="en-GB"/>
+        </w:rPr>
+        <w:t xml:space="preserve"> V – Support Vector Machine (SVM)</w:t>
+      </w:r>
+    </w:p>
+    <w:p>
+      <w:r>
+        <w:br/>
+      </w:r>
+      <w:r>
         <w:t xml:space="preserve">Maszyna wektorów nośnych to technika, </w:t>
       </w:r>
       <w:r>
@@ -4140,7 +4177,23 @@
           <w:szCs w:val="18"/>
         </w:rPr>
         <w:br/>
-        <w:t>fc1 = mx.symbol.FullyConnected(data, name = "fc1", num_hidden = 10)</w:t>
+        <w:t>fc1</w:t>
+      </w:r>
+      <w:r>
+        <w:rPr>
+          <w:rFonts w:ascii="Consolas" w:hAnsi="Consolas"/>
+          <w:sz w:val="18"/>
+          <w:szCs w:val="18"/>
+        </w:rPr>
+        <w:t xml:space="preserve"> = mx.symbol.FullyConnected(dat</w:t>
+      </w:r>
+      <w:r>
+        <w:rPr>
+          <w:rFonts w:ascii="Consolas" w:hAnsi="Consolas"/>
+          <w:sz w:val="18"/>
+          <w:szCs w:val="18"/>
+        </w:rPr>
+        <w:t>, name = "fc1", num_hidden = 10)</w:t>
       </w:r>
       <w:r>
         <w:rPr>
@@ -4212,7 +4265,23 @@
           <w:sz w:val="18"/>
           <w:szCs w:val="18"/>
         </w:rPr>
-        <w:t xml:space="preserve">  softmax,</w:t>
+        <w:t xml:space="preserve">  </w:t>
+      </w:r>
+      <w:r>
+        <w:rPr>
+          <w:rFonts w:ascii="Consolas" w:hAnsi="Consolas"/>
+          <w:sz w:val="18"/>
+          <w:szCs w:val="18"/>
+        </w:rPr>
+        <w:t>smx</w:t>
+      </w:r>
+      <w:r>
+        <w:rPr>
+          <w:rFonts w:ascii="Consolas" w:hAnsi="Consolas"/>
+          <w:sz w:val="18"/>
+          <w:szCs w:val="18"/>
+        </w:rPr>
+        <w:t>,</w:t>
       </w:r>
       <w:r>
         <w:rPr>
@@ -5060,7 +5129,7 @@
             <w:rPr>
               <w:noProof/>
             </w:rPr>
-            <w:t>1</w:t>
+            <w:t>14</w:t>
           </w:r>
         </w:fldSimple>
       </w:p>
@@ -6911,7 +6980,7 @@
 </file>
 
 <file path=customXml/itemProps1.xml><?xml version="1.0" encoding="utf-8"?>
-<ds:datastoreItem xmlns:ds="http://schemas.openxmlformats.org/officeDocument/2006/customXml" ds:itemID="{127041F1-E05E-408F-94F9-564E8522D7E0}">
+<ds:datastoreItem xmlns:ds="http://schemas.openxmlformats.org/officeDocument/2006/customXml" ds:itemID="{7416E89F-FF74-4CCA-BF89-CC07D668F72D}">
   <ds:schemaRefs>
     <ds:schemaRef ds:uri="http://schemas.openxmlformats.org/officeDocument/2006/bibliography"/>
   </ds:schemaRefs>

</xml_diff>